<commit_message>
Voeg motivatie aan demo-script toe.
</commit_message>
<xml_diff>
--- a/MirrorMe/Demo script Arguments.docx
+++ b/MirrorMe/Demo script Arguments.docx
@@ -4,30 +4,101 @@
   <w:body>
     <w:p>
       <w:r>
-        <w:t>Demo “Arguments”</w:t>
-      </w:r>
-    </w:p>
-    <w:p>
-      <w:r>
-        <w:t>Draai Arguments en herinstalleer de database.</w:t>
-      </w:r>
-    </w:p>
-    <w:p>
+        <w:t>Demo “</w:t>
+      </w:r>
+      <w:proofErr w:type="spellStart"/>
+      <w:r>
+        <w:t>Arguments</w:t>
+      </w:r>
+      <w:proofErr w:type="spellEnd"/>
+      <w:r>
+        <w:t>”</w:t>
+      </w:r>
+      <w:r>
+        <w:rPr>
+          <w:rStyle w:val="Voetnootmarkering"/>
+        </w:rPr>
+        <w:footnoteReference w:id="1"/>
+      </w:r>
+    </w:p>
+    <w:p>
+      <w:r>
+        <w:t>Doel van deze demo is om te laten zien dat een zaak bestaat uit één of meer claims, die onderbouwd moeten worden met een hiërarchie van stellingen, gegrond in de geldende regelgeving. De demo is minimalistisch uitgevoerd, en bevat dus uitsluitend wat nodig is om de hiërarchische onderbouwing te demonstreren. De demo laat de opbouw van een redenering zien.</w:t>
+      </w:r>
+    </w:p>
+    <w:p>
+      <w:pPr>
+        <w:pStyle w:val="Lijstalinea"/>
+        <w:numPr>
+          <w:ilvl w:val="0"/>
+          <w:numId w:val="1"/>
+        </w:numPr>
+      </w:pPr>
+      <w:bookmarkStart w:id="0" w:name="_GoBack"/>
+      <w:r>
+        <w:t xml:space="preserve">Draai </w:t>
+      </w:r>
+      <w:proofErr w:type="spellStart"/>
+      <w:r>
+        <w:t>Arguments</w:t>
+      </w:r>
+      <w:proofErr w:type="spellEnd"/>
+      <w:r>
+        <w:t xml:space="preserve"> en </w:t>
+      </w:r>
+      <w:proofErr w:type="spellStart"/>
+      <w:r>
+        <w:t>herinstalleer</w:t>
+      </w:r>
+      <w:proofErr w:type="spellEnd"/>
+      <w:r>
+        <w:t xml:space="preserve"> de database.</w:t>
+      </w:r>
+    </w:p>
+    <w:p>
+      <w:pPr>
+        <w:pStyle w:val="Lijstalinea"/>
+        <w:numPr>
+          <w:ilvl w:val="0"/>
+          <w:numId w:val="1"/>
+        </w:numPr>
+      </w:pPr>
       <w:r>
         <w:t>Kies “Login” uit de menubalk</w:t>
       </w:r>
     </w:p>
     <w:p>
+      <w:pPr>
+        <w:pStyle w:val="Lijstalinea"/>
+        <w:numPr>
+          <w:ilvl w:val="0"/>
+          <w:numId w:val="1"/>
+        </w:numPr>
+      </w:pPr>
       <w:r>
         <w:t>Vul in: loginnaam = Stef Joosten</w:t>
       </w:r>
     </w:p>
     <w:p>
+      <w:pPr>
+        <w:pStyle w:val="Lijstalinea"/>
+        <w:numPr>
+          <w:ilvl w:val="0"/>
+          <w:numId w:val="1"/>
+        </w:numPr>
+      </w:pPr>
       <w:r>
         <w:t>Vul in: Wachtwoord = welkom</w:t>
       </w:r>
     </w:p>
     <w:p>
+      <w:pPr>
+        <w:pStyle w:val="Lijstalinea"/>
+        <w:numPr>
+          <w:ilvl w:val="0"/>
+          <w:numId w:val="1"/>
+        </w:numPr>
+      </w:pPr>
       <w:r>
         <w:t>Druk op de + in de menubalk en selecteer</w:t>
       </w:r>
@@ -42,6 +113,13 @@
       </w:r>
     </w:p>
     <w:p>
+      <w:pPr>
+        <w:pStyle w:val="Lijstalinea"/>
+        <w:numPr>
+          <w:ilvl w:val="0"/>
+          <w:numId w:val="1"/>
+        </w:numPr>
+      </w:pPr>
       <w:r>
         <w:t>Vul in</w:t>
       </w:r>
@@ -75,33 +153,79 @@
       </w:r>
     </w:p>
     <w:p>
+      <w:pPr>
+        <w:pStyle w:val="Lijstalinea"/>
+        <w:numPr>
+          <w:ilvl w:val="0"/>
+          <w:numId w:val="1"/>
+        </w:numPr>
+      </w:pPr>
       <w:r>
         <w:t>Stel vast dat er een claim gemaakt is met deze uitspraak erin.</w:t>
       </w:r>
       <w:r>
-        <w:t xml:space="preserve"> (zonodig Exec-Engine natrappen en F5)</w:t>
-      </w:r>
-    </w:p>
-    <w:p>
+        <w:t xml:space="preserve"> (</w:t>
+      </w:r>
+      <w:proofErr w:type="spellStart"/>
+      <w:r>
+        <w:t>zonodig</w:t>
+      </w:r>
+      <w:proofErr w:type="spellEnd"/>
+      <w:r>
+        <w:t xml:space="preserve"> </w:t>
+      </w:r>
+      <w:proofErr w:type="spellStart"/>
+      <w:r>
+        <w:t>Exec</w:t>
+      </w:r>
+      <w:proofErr w:type="spellEnd"/>
+      <w:r>
+        <w:t>-Engine natrappen en F5)</w:t>
+      </w:r>
+    </w:p>
+    <w:p>
+      <w:pPr>
+        <w:pStyle w:val="Lijstalinea"/>
+        <w:numPr>
+          <w:ilvl w:val="0"/>
+          <w:numId w:val="1"/>
+        </w:numPr>
+      </w:pPr>
       <w:r>
         <w:t>Ga nu naar menu “Zaken” en stel vast dat er één zaak is met genoemde claim erin.</w:t>
       </w:r>
     </w:p>
     <w:p>
+      <w:pPr>
+        <w:pStyle w:val="Lijstalinea"/>
+        <w:numPr>
+          <w:ilvl w:val="0"/>
+          <w:numId w:val="1"/>
+        </w:numPr>
+      </w:pPr>
       <w:r>
         <w:t>Click op de betreffende claim om hem te gaan onderbouwen.</w:t>
       </w:r>
     </w:p>
     <w:p>
-      <w:r>
-        <w:t xml:space="preserve">Stel vast dat </w:t>
-      </w:r>
-      <w:r>
-        <w:t>de te onderbouwen stelling in het gearceerde deel zichtbaar is.</w:t>
-      </w:r>
-    </w:p>
-    <w:p>
-      <w:pPr>
+      <w:pPr>
+        <w:pStyle w:val="Lijstalinea"/>
+        <w:numPr>
+          <w:ilvl w:val="0"/>
+          <w:numId w:val="1"/>
+        </w:numPr>
+      </w:pPr>
+      <w:r>
+        <w:t>Stel vast dat de te onderbouwen stelling in het gearceerde deel zichtbaar is.</w:t>
+      </w:r>
+    </w:p>
+    <w:p>
+      <w:pPr>
+        <w:pStyle w:val="Lijstalinea"/>
+        <w:numPr>
+          <w:ilvl w:val="0"/>
+          <w:numId w:val="1"/>
+        </w:numPr>
         <w:rPr>
           <w:rFonts w:ascii="Arial" w:eastAsia="Times New Roman" w:hAnsi="Arial" w:cs="Arial"/>
           <w:color w:val="000000"/>
@@ -122,7 +246,102 @@
           <w:szCs w:val="21"/>
           <w:shd w:val="clear" w:color="auto" w:fill="FFFFFF"/>
         </w:rPr>
-        <w:t>formuleer hier een onderbouwende stelling</w:t>
+        <w:t xml:space="preserve">formuleer hier een onderbouwende stelling = </w:t>
+      </w:r>
+      <w:r>
+        <w:rPr>
+          <w:rFonts w:ascii="Arial" w:eastAsia="Times New Roman" w:hAnsi="Arial" w:cs="Arial"/>
+          <w:color w:val="000000"/>
+          <w:sz w:val="18"/>
+          <w:szCs w:val="18"/>
+          <w:lang w:eastAsia="nl-NL"/>
+        </w:rPr>
+        <w:t>Het in geld vastgesteld loon of het gedeelte dat overblijft na aftrek van hetgeen door de werkgever overeenkomstig </w:t>
+      </w:r>
+      <w:r>
+        <w:rPr>
+          <w:rFonts w:ascii="Calibri" w:eastAsia="Times New Roman" w:hAnsi="Calibri" w:cs="Arial"/>
+          <w:color w:val="000000"/>
+          <w:lang w:eastAsia="nl-NL"/>
+        </w:rPr>
+        <w:t>artikel 628 </w:t>
+      </w:r>
+      <w:r>
+        <w:rPr>
+          <w:rFonts w:ascii="Arial" w:eastAsia="Times New Roman" w:hAnsi="Arial" w:cs="Arial"/>
+          <w:color w:val="000000"/>
+          <w:sz w:val="18"/>
+          <w:szCs w:val="18"/>
+          <w:lang w:eastAsia="nl-NL"/>
+        </w:rPr>
+        <w:t>mag worden verrekend, en na aftrek van hetgeen waarop derden overeenkomstig </w:t>
+      </w:r>
+      <w:r>
+        <w:rPr>
+          <w:rFonts w:ascii="Calibri" w:eastAsia="Times New Roman" w:hAnsi="Calibri" w:cs="Arial"/>
+          <w:color w:val="000000"/>
+          <w:lang w:eastAsia="nl-NL"/>
+        </w:rPr>
+        <w:t>artikel 633 </w:t>
+      </w:r>
+      <w:r>
+        <w:rPr>
+          <w:rFonts w:ascii="Arial" w:eastAsia="Times New Roman" w:hAnsi="Arial" w:cs="Arial"/>
+          <w:color w:val="000000"/>
+          <w:sz w:val="18"/>
+          <w:szCs w:val="18"/>
+          <w:lang w:eastAsia="nl-NL"/>
+        </w:rPr>
+        <w:t>rechten doen gelden, bedraagt €1235,-.</w:t>
+      </w:r>
+    </w:p>
+    <w:p>
+      <w:pPr>
+        <w:pStyle w:val="Lijstalinea"/>
+        <w:numPr>
+          <w:ilvl w:val="0"/>
+          <w:numId w:val="1"/>
+        </w:numPr>
+      </w:pPr>
+      <w:r>
+        <w:t>Stel vast dat deze uitspraak als stelling wordt overgenomen bij de argumenten die relevant zijn voor “De werknemer heeft aanspraak op een verhoging”.</w:t>
+      </w:r>
+    </w:p>
+    <w:p>
+      <w:pPr>
+        <w:pStyle w:val="Lijstalinea"/>
+        <w:numPr>
+          <w:ilvl w:val="0"/>
+          <w:numId w:val="1"/>
+        </w:numPr>
+      </w:pPr>
+      <w:r>
+        <w:t xml:space="preserve">Vul in onder “grond”: </w:t>
+      </w:r>
+      <w:r>
+        <w:rPr>
+          <w:rFonts w:ascii="Calibri" w:eastAsia="Times New Roman" w:hAnsi="Calibri" w:cs="Times New Roman"/>
+          <w:color w:val="000000"/>
+          <w:lang w:eastAsia="nl-NL"/>
+        </w:rPr>
+        <w:t>Art 7:625 lid 1 BW</w:t>
+      </w:r>
+    </w:p>
+    <w:p>
+      <w:pPr>
+        <w:pStyle w:val="Lijstalinea"/>
+        <w:numPr>
+          <w:ilvl w:val="0"/>
+          <w:numId w:val="1"/>
+        </w:numPr>
+        <w:rPr>
+          <w:rFonts w:ascii="Calibri" w:eastAsia="Times New Roman" w:hAnsi="Calibri" w:cs="Times New Roman"/>
+          <w:color w:val="000000"/>
+          <w:lang w:eastAsia="nl-NL"/>
+        </w:rPr>
+      </w:pPr>
+      <w:r>
+        <w:t xml:space="preserve">Vul in: </w:t>
       </w:r>
       <w:r>
         <w:rPr>
@@ -133,63 +352,7 @@
           <w:szCs w:val="21"/>
           <w:shd w:val="clear" w:color="auto" w:fill="FFFFFF"/>
         </w:rPr>
-        <w:t xml:space="preserve"> = </w:t>
-      </w:r>
-      <w:r>
-        <w:rPr>
-          <w:rFonts w:ascii="Arial" w:eastAsia="Times New Roman" w:hAnsi="Arial" w:cs="Arial"/>
-          <w:color w:val="000000"/>
-          <w:sz w:val="18"/>
-          <w:szCs w:val="18"/>
-          <w:lang w:eastAsia="nl-NL"/>
-        </w:rPr>
-        <w:t>Het in geld vastgesteld loon of het gedeelte dat overblijft na aftrek van hetgeen door de werkgever overeenkomstig </w:t>
-      </w:r>
-      <w:r>
-        <w:rPr>
-          <w:rFonts w:ascii="Calibri" w:eastAsia="Times New Roman" w:hAnsi="Calibri" w:cs="Arial"/>
-          <w:color w:val="000000"/>
-          <w:lang w:eastAsia="nl-NL"/>
-        </w:rPr>
-        <w:t>artikel 628 </w:t>
-      </w:r>
-      <w:r>
-        <w:rPr>
-          <w:rFonts w:ascii="Arial" w:eastAsia="Times New Roman" w:hAnsi="Arial" w:cs="Arial"/>
-          <w:color w:val="000000"/>
-          <w:sz w:val="18"/>
-          <w:szCs w:val="18"/>
-          <w:lang w:eastAsia="nl-NL"/>
-        </w:rPr>
-        <w:t>mag worden verrekend, en na aftrek van hetgeen waarop derden overeenkomstig </w:t>
-      </w:r>
-      <w:r>
-        <w:rPr>
-          <w:rFonts w:ascii="Calibri" w:eastAsia="Times New Roman" w:hAnsi="Calibri" w:cs="Arial"/>
-          <w:color w:val="000000"/>
-          <w:lang w:eastAsia="nl-NL"/>
-        </w:rPr>
-        <w:t>artikel 633 </w:t>
-      </w:r>
-      <w:r>
-        <w:rPr>
-          <w:rFonts w:ascii="Arial" w:eastAsia="Times New Roman" w:hAnsi="Arial" w:cs="Arial"/>
-          <w:color w:val="000000"/>
-          <w:sz w:val="18"/>
-          <w:szCs w:val="18"/>
-          <w:lang w:eastAsia="nl-NL"/>
-        </w:rPr>
-        <w:t>rechten doen gelden, bedraagt €1235,-.</w:t>
-      </w:r>
-    </w:p>
-    <w:p>
-      <w:r>
-        <w:t>Stel vast dat deze uitspraak als stelling wordt overgenomen bij de argumenten die relevant zijn voor “De werknemer heeft aanspraak op een verhoging”.</w:t>
-      </w:r>
-    </w:p>
-    <w:p>
-      <w:r>
-        <w:t xml:space="preserve">Vul in onder “grond”: </w:t>
+        <w:t xml:space="preserve">formuleer hier een onderbouwende stelling = </w:t>
       </w:r>
       <w:r>
         <w:rPr>
@@ -197,11 +360,16 @@
           <w:color w:val="000000"/>
           <w:lang w:eastAsia="nl-NL"/>
         </w:rPr>
-        <w:t>Art 7:625 lid 1 BW</w:t>
-      </w:r>
-    </w:p>
-    <w:p>
-      <w:pPr>
+        <w:t>Dit loon is niet voldaan uiterlijk de derde werkdag na die waarop ingevolge de artikelen 623 en 624 lid 1 de voldoening had moeten geschieden.</w:t>
+      </w:r>
+    </w:p>
+    <w:p>
+      <w:pPr>
+        <w:pStyle w:val="Lijstalinea"/>
+        <w:numPr>
+          <w:ilvl w:val="0"/>
+          <w:numId w:val="1"/>
+        </w:numPr>
         <w:rPr>
           <w:rFonts w:ascii="Calibri" w:eastAsia="Times New Roman" w:hAnsi="Calibri" w:cs="Times New Roman"/>
           <w:color w:val="000000"/>
@@ -220,7 +388,71 @@
           <w:szCs w:val="21"/>
           <w:shd w:val="clear" w:color="auto" w:fill="FFFFFF"/>
         </w:rPr>
-        <w:t>formuleer hier een onderbouwende stelling =</w:t>
+        <w:t xml:space="preserve">formuleer hier een onderbouwende stelling = </w:t>
+      </w:r>
+      <w:r>
+        <w:rPr>
+          <w:rFonts w:ascii="Calibri" w:eastAsia="Times New Roman" w:hAnsi="Calibri" w:cs="Times New Roman"/>
+          <w:color w:val="000000"/>
+          <w:lang w:eastAsia="nl-NL"/>
+        </w:rPr>
+        <w:t>Dit niet-voldoen is toe te rekenen aan de werkgever.</w:t>
+      </w:r>
+    </w:p>
+    <w:p>
+      <w:pPr>
+        <w:pStyle w:val="Lijstalinea"/>
+        <w:numPr>
+          <w:ilvl w:val="0"/>
+          <w:numId w:val="1"/>
+        </w:numPr>
+        <w:rPr>
+          <w:rFonts w:ascii="Calibri" w:eastAsia="Times New Roman" w:hAnsi="Calibri" w:cs="Times New Roman"/>
+          <w:color w:val="000000"/>
+          <w:lang w:eastAsia="nl-NL"/>
+        </w:rPr>
+      </w:pPr>
+      <w:r>
+        <w:rPr>
+          <w:rFonts w:ascii="Calibri" w:eastAsia="Times New Roman" w:hAnsi="Calibri" w:cs="Times New Roman"/>
+          <w:color w:val="000000"/>
+          <w:lang w:eastAsia="nl-NL"/>
+        </w:rPr>
+        <w:t>Stel vast dat elk van deze drie argumenten genoemd wordt in Art 7:625 lid 1 BW, door deze wetstekst erbij te halen.</w:t>
+      </w:r>
+    </w:p>
+    <w:p>
+      <w:pPr>
+        <w:pStyle w:val="Lijstalinea"/>
+        <w:numPr>
+          <w:ilvl w:val="0"/>
+          <w:numId w:val="1"/>
+        </w:numPr>
+        <w:rPr>
+          <w:rFonts w:ascii="Calibri" w:eastAsia="Times New Roman" w:hAnsi="Calibri" w:cs="Times New Roman"/>
+          <w:color w:val="000000"/>
+          <w:lang w:eastAsia="nl-NL"/>
+        </w:rPr>
+      </w:pPr>
+      <w:r>
+        <w:rPr>
+          <w:rFonts w:ascii="Calibri" w:eastAsia="Times New Roman" w:hAnsi="Calibri" w:cs="Times New Roman"/>
+          <w:color w:val="000000"/>
+          <w:lang w:eastAsia="nl-NL"/>
+        </w:rPr>
+        <w:t>Klik nu op de stelling “Dit loon is niet voldaan …” (de tweede onderbouwende stelling), om die verder te onderbouwen.</w:t>
+      </w:r>
+    </w:p>
+    <w:p>
+      <w:pPr>
+        <w:pStyle w:val="Lijstalinea"/>
+        <w:numPr>
+          <w:ilvl w:val="0"/>
+          <w:numId w:val="1"/>
+        </w:numPr>
+      </w:pPr>
+      <w:r>
+        <w:t xml:space="preserve">Vul in: </w:t>
       </w:r>
       <w:r>
         <w:rPr>
@@ -231,27 +463,7 @@
           <w:szCs w:val="21"/>
           <w:shd w:val="clear" w:color="auto" w:fill="FFFFFF"/>
         </w:rPr>
-        <w:t xml:space="preserve"> </w:t>
-      </w:r>
-      <w:r>
-        <w:rPr>
-          <w:rFonts w:ascii="Calibri" w:eastAsia="Times New Roman" w:hAnsi="Calibri" w:cs="Times New Roman"/>
-          <w:color w:val="000000"/>
-          <w:lang w:eastAsia="nl-NL"/>
-        </w:rPr>
-        <w:t>Dit loon is niet voldaan uiterlijk de derde werkdag na die waarop ingevolge de artikelen 623 en 624 lid 1 de voldoening had moeten geschieden.</w:t>
-      </w:r>
-    </w:p>
-    <w:p>
-      <w:pPr>
-        <w:rPr>
-          <w:rFonts w:ascii="Calibri" w:eastAsia="Times New Roman" w:hAnsi="Calibri" w:cs="Times New Roman"/>
-          <w:color w:val="000000"/>
-          <w:lang w:eastAsia="nl-NL"/>
-        </w:rPr>
-      </w:pPr>
-      <w:r>
-        <w:t xml:space="preserve">Vul in: </w:t>
+        <w:t>formuleer hier een onderbouwende stelling =</w:t>
       </w:r>
       <w:r>
         <w:rPr>
@@ -262,7 +474,70 @@
           <w:szCs w:val="21"/>
           <w:shd w:val="clear" w:color="auto" w:fill="FFFFFF"/>
         </w:rPr>
-        <w:t>formuleer hier een onderbouwende stelling =</w:t>
+        <w:t xml:space="preserve"> </w:t>
+      </w:r>
+      <w:r>
+        <w:rPr>
+          <w:rFonts w:ascii="Arial" w:eastAsia="Times New Roman" w:hAnsi="Arial" w:cs="Arial"/>
+          <w:color w:val="000000"/>
+          <w:sz w:val="18"/>
+          <w:szCs w:val="18"/>
+          <w:lang w:eastAsia="nl-NL"/>
+        </w:rPr>
+        <w:t>Het in geld vastgesteld loon of het gedeelte dat overblijft na aftrek van hetgeen door de werkgever overeenkomstig </w:t>
+      </w:r>
+      <w:r>
+        <w:rPr>
+          <w:rFonts w:ascii="Calibri" w:eastAsia="Times New Roman" w:hAnsi="Calibri" w:cs="Arial"/>
+          <w:color w:val="000000"/>
+          <w:lang w:eastAsia="nl-NL"/>
+        </w:rPr>
+        <w:t>artikel 628 </w:t>
+      </w:r>
+      <w:r>
+        <w:rPr>
+          <w:rFonts w:ascii="Arial" w:eastAsia="Times New Roman" w:hAnsi="Arial" w:cs="Arial"/>
+          <w:color w:val="000000"/>
+          <w:sz w:val="18"/>
+          <w:szCs w:val="18"/>
+          <w:lang w:eastAsia="nl-NL"/>
+        </w:rPr>
+        <w:t>mag worden verrekend, en na aftrek van hetgeen waarop derden overeenkomstig </w:t>
+      </w:r>
+      <w:r>
+        <w:rPr>
+          <w:rFonts w:ascii="Calibri" w:eastAsia="Times New Roman" w:hAnsi="Calibri" w:cs="Arial"/>
+          <w:color w:val="000000"/>
+          <w:lang w:eastAsia="nl-NL"/>
+        </w:rPr>
+        <w:t>artikel 633 </w:t>
+      </w:r>
+      <w:r>
+        <w:rPr>
+          <w:rFonts w:ascii="Arial" w:eastAsia="Times New Roman" w:hAnsi="Arial" w:cs="Arial"/>
+          <w:color w:val="000000"/>
+          <w:sz w:val="18"/>
+          <w:szCs w:val="18"/>
+          <w:lang w:eastAsia="nl-NL"/>
+        </w:rPr>
+        <w:t>rechten doen gelden, bedraagt €1235,-.</w:t>
+      </w:r>
+    </w:p>
+    <w:p>
+      <w:pPr>
+        <w:pStyle w:val="Lijstalinea"/>
+        <w:numPr>
+          <w:ilvl w:val="0"/>
+          <w:numId w:val="1"/>
+        </w:numPr>
+        <w:rPr>
+          <w:rFonts w:ascii="Arial" w:eastAsia="Times New Roman" w:hAnsi="Arial" w:cs="Arial"/>
+          <w:color w:val="333333"/>
+          <w:lang w:eastAsia="nl-NL"/>
+        </w:rPr>
+      </w:pPr>
+      <w:r>
+        <w:t xml:space="preserve">Vul in: </w:t>
       </w:r>
       <w:r>
         <w:rPr>
@@ -273,86 +548,7 @@
           <w:szCs w:val="21"/>
           <w:shd w:val="clear" w:color="auto" w:fill="FFFFFF"/>
         </w:rPr>
-        <w:t xml:space="preserve"> </w:t>
-      </w:r>
-      <w:r>
-        <w:rPr>
-          <w:rFonts w:ascii="Calibri" w:eastAsia="Times New Roman" w:hAnsi="Calibri" w:cs="Times New Roman"/>
-          <w:color w:val="000000"/>
-          <w:lang w:eastAsia="nl-NL"/>
-        </w:rPr>
-        <w:t>Dit niet-voldoen is toe te rekenen aan de werkgever.</w:t>
-      </w:r>
-    </w:p>
-    <w:p>
-      <w:pPr>
-        <w:rPr>
-          <w:rFonts w:ascii="Calibri" w:eastAsia="Times New Roman" w:hAnsi="Calibri" w:cs="Times New Roman"/>
-          <w:color w:val="000000"/>
-          <w:lang w:eastAsia="nl-NL"/>
-        </w:rPr>
-      </w:pPr>
-      <w:r>
-        <w:rPr>
-          <w:rFonts w:ascii="Calibri" w:eastAsia="Times New Roman" w:hAnsi="Calibri" w:cs="Times New Roman"/>
-          <w:color w:val="000000"/>
-          <w:lang w:eastAsia="nl-NL"/>
-        </w:rPr>
-        <w:t xml:space="preserve">Stel vast dat elk van deze drie argumenten genoemd wordt in </w:t>
-      </w:r>
-      <w:r>
-        <w:rPr>
-          <w:rFonts w:ascii="Calibri" w:eastAsia="Times New Roman" w:hAnsi="Calibri" w:cs="Times New Roman"/>
-          <w:color w:val="000000"/>
-          <w:lang w:eastAsia="nl-NL"/>
-        </w:rPr>
-        <w:t>Art 7:625 lid 1 BW</w:t>
-      </w:r>
-      <w:r>
-        <w:rPr>
-          <w:rFonts w:ascii="Calibri" w:eastAsia="Times New Roman" w:hAnsi="Calibri" w:cs="Times New Roman"/>
-          <w:color w:val="000000"/>
-          <w:lang w:eastAsia="nl-NL"/>
-        </w:rPr>
-        <w:t>, door deze wetstekst erbij te halen.</w:t>
-      </w:r>
-    </w:p>
-    <w:p>
-      <w:pPr>
-        <w:rPr>
-          <w:rFonts w:ascii="Calibri" w:eastAsia="Times New Roman" w:hAnsi="Calibri" w:cs="Times New Roman"/>
-          <w:color w:val="000000"/>
-          <w:lang w:eastAsia="nl-NL"/>
-        </w:rPr>
-      </w:pPr>
-      <w:r>
-        <w:rPr>
-          <w:rFonts w:ascii="Calibri" w:eastAsia="Times New Roman" w:hAnsi="Calibri" w:cs="Times New Roman"/>
-          <w:color w:val="000000"/>
-          <w:lang w:eastAsia="nl-NL"/>
-        </w:rPr>
-        <w:t>Klik nu op de stelling “</w:t>
-      </w:r>
-      <w:r>
-        <w:rPr>
-          <w:rFonts w:ascii="Calibri" w:eastAsia="Times New Roman" w:hAnsi="Calibri" w:cs="Times New Roman"/>
-          <w:color w:val="000000"/>
-          <w:lang w:eastAsia="nl-NL"/>
-        </w:rPr>
-        <w:t xml:space="preserve">Dit loon is niet voldaan </w:t>
-      </w:r>
-      <w:r>
-        <w:rPr>
-          <w:rFonts w:ascii="Calibri" w:eastAsia="Times New Roman" w:hAnsi="Calibri" w:cs="Times New Roman"/>
-          <w:color w:val="000000"/>
-          <w:lang w:eastAsia="nl-NL"/>
-        </w:rPr>
-        <w:t>…” (de tweede onderbouwende stelling), om die verder te onderbouwen.</w:t>
-      </w:r>
-    </w:p>
-    <w:p>
-      <w:r>
-        <w:t xml:space="preserve">Vul in: </w:t>
+        <w:t>formuleer hier een onderbouwende stelling =</w:t>
       </w:r>
       <w:r>
         <w:rPr>
@@ -363,7 +559,32 @@
           <w:szCs w:val="21"/>
           <w:shd w:val="clear" w:color="auto" w:fill="FFFFFF"/>
         </w:rPr>
-        <w:t>formuleer hier een onderbouwende stelling =</w:t>
+        <w:t xml:space="preserve"> </w:t>
+      </w:r>
+      <w:r>
+        <w:rPr>
+          <w:rFonts w:ascii="Arial" w:eastAsia="Times New Roman" w:hAnsi="Arial" w:cs="Arial"/>
+          <w:color w:val="333333"/>
+          <w:lang w:eastAsia="nl-NL"/>
+        </w:rPr>
+        <w:t>De voldoening van dit loon had moeten geschieden op 22 oktober 2015.</w:t>
+      </w:r>
+    </w:p>
+    <w:p>
+      <w:pPr>
+        <w:pStyle w:val="Lijstalinea"/>
+        <w:numPr>
+          <w:ilvl w:val="0"/>
+          <w:numId w:val="1"/>
+        </w:numPr>
+        <w:rPr>
+          <w:rFonts w:ascii="Arial" w:eastAsia="Times New Roman" w:hAnsi="Arial" w:cs="Arial"/>
+          <w:color w:val="333333"/>
+          <w:lang w:eastAsia="nl-NL"/>
+        </w:rPr>
+      </w:pPr>
+      <w:r>
+        <w:t xml:space="preserve">Vul in: </w:t>
       </w:r>
       <w:r>
         <w:rPr>
@@ -374,65 +595,7 @@
           <w:szCs w:val="21"/>
           <w:shd w:val="clear" w:color="auto" w:fill="FFFFFF"/>
         </w:rPr>
-        <w:t xml:space="preserve"> </w:t>
-      </w:r>
-      <w:r>
-        <w:rPr>
-          <w:rFonts w:ascii="Arial" w:eastAsia="Times New Roman" w:hAnsi="Arial" w:cs="Arial"/>
-          <w:color w:val="000000"/>
-          <w:sz w:val="18"/>
-          <w:szCs w:val="18"/>
-          <w:lang w:eastAsia="nl-NL"/>
-        </w:rPr>
-        <w:t>Het in geld vastgesteld loon of het gedeelte dat overblijft na aftrek van hetgeen door de werkgever overeenkomstig </w:t>
-      </w:r>
-      <w:r>
-        <w:rPr>
-          <w:rFonts w:ascii="Calibri" w:eastAsia="Times New Roman" w:hAnsi="Calibri" w:cs="Arial"/>
-          <w:color w:val="000000"/>
-          <w:lang w:eastAsia="nl-NL"/>
-        </w:rPr>
-        <w:t>artikel 628 </w:t>
-      </w:r>
-      <w:r>
-        <w:rPr>
-          <w:rFonts w:ascii="Arial" w:eastAsia="Times New Roman" w:hAnsi="Arial" w:cs="Arial"/>
-          <w:color w:val="000000"/>
-          <w:sz w:val="18"/>
-          <w:szCs w:val="18"/>
-          <w:lang w:eastAsia="nl-NL"/>
-        </w:rPr>
-        <w:t>mag worden verrekend, en na aftrek van hetgeen waarop derden overeenkomstig </w:t>
-      </w:r>
-      <w:r>
-        <w:rPr>
-          <w:rFonts w:ascii="Calibri" w:eastAsia="Times New Roman" w:hAnsi="Calibri" w:cs="Arial"/>
-          <w:color w:val="000000"/>
-          <w:lang w:eastAsia="nl-NL"/>
-        </w:rPr>
-        <w:t>artikel 633 </w:t>
-      </w:r>
-      <w:r>
-        <w:rPr>
-          <w:rFonts w:ascii="Arial" w:eastAsia="Times New Roman" w:hAnsi="Arial" w:cs="Arial"/>
-          <w:color w:val="000000"/>
-          <w:sz w:val="18"/>
-          <w:szCs w:val="18"/>
-          <w:lang w:eastAsia="nl-NL"/>
-        </w:rPr>
-        <w:t>rechten doen gelden, bedraagt €1235,-.</w:t>
-      </w:r>
-    </w:p>
-    <w:p>
-      <w:pPr>
-        <w:rPr>
-          <w:rFonts w:ascii="Arial" w:eastAsia="Times New Roman" w:hAnsi="Arial" w:cs="Arial"/>
-          <w:color w:val="333333"/>
-          <w:lang w:eastAsia="nl-NL"/>
-        </w:rPr>
-      </w:pPr>
-      <w:r>
-        <w:t xml:space="preserve">Vul in: </w:t>
+        <w:t>formuleer hier een onderbouwende stelling =</w:t>
       </w:r>
       <w:r>
         <w:rPr>
@@ -443,7 +606,40 @@
           <w:szCs w:val="21"/>
           <w:shd w:val="clear" w:color="auto" w:fill="FFFFFF"/>
         </w:rPr>
-        <w:t>formuleer hier een onderbouwende stelling =</w:t>
+        <w:t xml:space="preserve"> </w:t>
+      </w:r>
+      <w:r>
+        <w:rPr>
+          <w:rFonts w:ascii="Calibri" w:eastAsia="Times New Roman" w:hAnsi="Calibri" w:cs="Times New Roman"/>
+          <w:color w:val="000000"/>
+          <w:lang w:eastAsia="nl-NL"/>
+        </w:rPr>
+        <w:t>27 oktober 2015 is de derde werkdag na 22 oktober 2015.</w:t>
+      </w:r>
+      <w:r>
+        <w:rPr>
+          <w:rFonts w:ascii="Arial" w:eastAsia="Times New Roman" w:hAnsi="Arial" w:cs="Arial"/>
+          <w:color w:val="333333"/>
+          <w:lang w:eastAsia="nl-NL"/>
+        </w:rPr>
+        <w:t xml:space="preserve"> </w:t>
+      </w:r>
+    </w:p>
+    <w:p>
+      <w:pPr>
+        <w:pStyle w:val="Lijstalinea"/>
+        <w:numPr>
+          <w:ilvl w:val="0"/>
+          <w:numId w:val="1"/>
+        </w:numPr>
+        <w:rPr>
+          <w:rFonts w:ascii="Calibri" w:eastAsia="Times New Roman" w:hAnsi="Calibri" w:cs="Times New Roman"/>
+          <w:color w:val="000000"/>
+          <w:lang w:eastAsia="nl-NL"/>
+        </w:rPr>
+      </w:pPr>
+      <w:r>
+        <w:t xml:space="preserve">Vul in: </w:t>
       </w:r>
       <w:r>
         <w:rPr>
@@ -454,50 +650,7 @@
           <w:szCs w:val="21"/>
           <w:shd w:val="clear" w:color="auto" w:fill="FFFFFF"/>
         </w:rPr>
-        <w:t xml:space="preserve"> </w:t>
-      </w:r>
-      <w:r>
-        <w:rPr>
-          <w:rFonts w:ascii="Arial" w:eastAsia="Times New Roman" w:hAnsi="Arial" w:cs="Arial"/>
-          <w:color w:val="333333"/>
-          <w:lang w:eastAsia="nl-NL"/>
-        </w:rPr>
-        <w:t>De voldoening van dit loon had moeten geschieden op 22 oktober 2015.</w:t>
-      </w:r>
-    </w:p>
-    <w:p>
-      <w:pPr>
-        <w:rPr>
-          <w:rFonts w:ascii="Arial" w:eastAsia="Times New Roman" w:hAnsi="Arial" w:cs="Arial"/>
-          <w:color w:val="333333"/>
-          <w:lang w:eastAsia="nl-NL"/>
-        </w:rPr>
-      </w:pPr>
-      <w:r>
-        <w:lastRenderedPageBreak/>
-        <w:t xml:space="preserve">Vul in: </w:t>
-      </w:r>
-      <w:r>
-        <w:rPr>
-          <w:rStyle w:val="Zwaar"/>
-          <w:rFonts w:ascii="Helvetica" w:hAnsi="Helvetica"/>
-          <w:color w:val="333333"/>
-          <w:sz w:val="21"/>
-          <w:szCs w:val="21"/>
-          <w:shd w:val="clear" w:color="auto" w:fill="FFFFFF"/>
-        </w:rPr>
-        <w:t>formuleer hier een onderbouwende stelling =</w:t>
-      </w:r>
-      <w:r>
-        <w:rPr>
-          <w:rStyle w:val="Zwaar"/>
-          <w:rFonts w:ascii="Helvetica" w:hAnsi="Helvetica"/>
-          <w:color w:val="333333"/>
-          <w:sz w:val="21"/>
-          <w:szCs w:val="21"/>
-          <w:shd w:val="clear" w:color="auto" w:fill="FFFFFF"/>
-        </w:rPr>
-        <w:t xml:space="preserve"> </w:t>
+        <w:t xml:space="preserve">formuleer hier een onderbouwende stelling = </w:t>
       </w:r>
       <w:r>
         <w:rPr>
@@ -505,63 +658,11 @@
           <w:color w:val="000000"/>
           <w:lang w:eastAsia="nl-NL"/>
         </w:rPr>
-        <w:t>27 oktober 2015 is de derde werkdag na 22 oktober 2015.</w:t>
-      </w:r>
-      <w:r>
-        <w:rPr>
-          <w:rFonts w:ascii="Arial" w:eastAsia="Times New Roman" w:hAnsi="Arial" w:cs="Arial"/>
-          <w:color w:val="333333"/>
-          <w:lang w:eastAsia="nl-NL"/>
-        </w:rPr>
-        <w:t xml:space="preserve"> </w:t>
-      </w:r>
-    </w:p>
-    <w:p>
-      <w:pPr>
-        <w:rPr>
-          <w:rFonts w:ascii="Calibri" w:eastAsia="Times New Roman" w:hAnsi="Calibri" w:cs="Times New Roman"/>
-          <w:color w:val="000000"/>
-          <w:lang w:eastAsia="nl-NL"/>
-        </w:rPr>
-      </w:pPr>
-      <w:r>
-        <w:t xml:space="preserve">Vul in: </w:t>
-      </w:r>
-      <w:r>
-        <w:rPr>
-          <w:rStyle w:val="Zwaar"/>
-          <w:rFonts w:ascii="Helvetica" w:hAnsi="Helvetica"/>
-          <w:color w:val="333333"/>
-          <w:sz w:val="21"/>
-          <w:szCs w:val="21"/>
-          <w:shd w:val="clear" w:color="auto" w:fill="FFFFFF"/>
-        </w:rPr>
-        <w:t>formuleer hier een onderbouwende stelling =</w:t>
-      </w:r>
-      <w:r>
-        <w:rPr>
-          <w:rStyle w:val="Zwaar"/>
-          <w:rFonts w:ascii="Helvetica" w:hAnsi="Helvetica"/>
-          <w:color w:val="333333"/>
-          <w:sz w:val="21"/>
-          <w:szCs w:val="21"/>
-          <w:shd w:val="clear" w:color="auto" w:fill="FFFFFF"/>
-        </w:rPr>
-        <w:t xml:space="preserve"> </w:t>
-      </w:r>
-      <w:r>
-        <w:rPr>
-          <w:rFonts w:ascii="Calibri" w:eastAsia="Times New Roman" w:hAnsi="Calibri" w:cs="Times New Roman"/>
-          <w:color w:val="000000"/>
-          <w:lang w:eastAsia="nl-NL"/>
-        </w:rPr>
         <w:t>Dit loon is niet voldaan op 27 oktober 2015.</w:t>
       </w:r>
     </w:p>
-    <w:p>
-      <w:bookmarkStart w:id="0" w:name="_GoBack"/>
-      <w:bookmarkEnd w:id="0"/>
-    </w:p>
+    <w:bookmarkEnd w:id="0"/>
+    <w:p/>
     <w:sectPr>
       <w:pgSz w:w="11906" w:h="16838"/>
       <w:pgMar w:top="1417" w:right="1417" w:bottom="1417" w:left="1417" w:header="708" w:footer="708" w:gutter="0"/>
@@ -570,6 +671,191 @@
     </w:sectPr>
   </w:body>
 </w:document>
+</file>
+
+<file path=word/endnotes.xml><?xml version="1.0" encoding="utf-8"?>
+<w:endnotes xmlns:wpc="http://schemas.microsoft.com/office/word/2010/wordprocessingCanvas" xmlns:mc="http://schemas.openxmlformats.org/markup-compatibility/2006" xmlns:o="urn:schemas-microsoft-com:office:office" xmlns:r="http://schemas.openxmlformats.org/officeDocument/2006/relationships" xmlns:m="http://schemas.openxmlformats.org/officeDocument/2006/math" xmlns:v="urn:schemas-microsoft-com:vml" xmlns:wp14="http://schemas.microsoft.com/office/word/2010/wordprocessingDrawing" xmlns:wp="http://schemas.openxmlformats.org/drawingml/2006/wordprocessingDrawing" xmlns:w10="urn:schemas-microsoft-com:office:word" xmlns:w="http://schemas.openxmlformats.org/wordprocessingml/2006/main" xmlns:w14="http://schemas.microsoft.com/office/word/2010/wordml" xmlns:wpg="http://schemas.microsoft.com/office/word/2010/wordprocessingGroup" xmlns:wpi="http://schemas.microsoft.com/office/word/2010/wordprocessingInk" xmlns:wne="http://schemas.microsoft.com/office/word/2006/wordml" xmlns:wps="http://schemas.microsoft.com/office/word/2010/wordprocessingShape" mc:Ignorable="w14 wp14">
+  <w:endnote w:type="separator" w:id="-1">
+    <w:p>
+      <w:pPr>
+        <w:spacing w:after="0" w:line="240" w:lineRule="auto"/>
+      </w:pPr>
+      <w:r>
+        <w:separator/>
+      </w:r>
+    </w:p>
+  </w:endnote>
+  <w:endnote w:type="continuationSeparator" w:id="0">
+    <w:p>
+      <w:pPr>
+        <w:spacing w:after="0" w:line="240" w:lineRule="auto"/>
+      </w:pPr>
+      <w:r>
+        <w:continuationSeparator/>
+      </w:r>
+    </w:p>
+  </w:endnote>
+</w:endnotes>
+</file>
+
+<file path=word/footnotes.xml><?xml version="1.0" encoding="utf-8"?>
+<w:footnotes xmlns:wpc="http://schemas.microsoft.com/office/word/2010/wordprocessingCanvas" xmlns:mc="http://schemas.openxmlformats.org/markup-compatibility/2006" xmlns:o="urn:schemas-microsoft-com:office:office" xmlns:r="http://schemas.openxmlformats.org/officeDocument/2006/relationships" xmlns:m="http://schemas.openxmlformats.org/officeDocument/2006/math" xmlns:v="urn:schemas-microsoft-com:vml" xmlns:wp14="http://schemas.microsoft.com/office/word/2010/wordprocessingDrawing" xmlns:wp="http://schemas.openxmlformats.org/drawingml/2006/wordprocessingDrawing" xmlns:w10="urn:schemas-microsoft-com:office:word" xmlns:w="http://schemas.openxmlformats.org/wordprocessingml/2006/main" xmlns:w14="http://schemas.microsoft.com/office/word/2010/wordml" xmlns:wpg="http://schemas.microsoft.com/office/word/2010/wordprocessingGroup" xmlns:wpi="http://schemas.microsoft.com/office/word/2010/wordprocessingInk" xmlns:wne="http://schemas.microsoft.com/office/word/2006/wordml" xmlns:wps="http://schemas.microsoft.com/office/word/2010/wordprocessingShape" mc:Ignorable="w14 wp14">
+  <w:footnote w:type="separator" w:id="-1">
+    <w:p>
+      <w:pPr>
+        <w:spacing w:after="0" w:line="240" w:lineRule="auto"/>
+      </w:pPr>
+      <w:r>
+        <w:separator/>
+      </w:r>
+    </w:p>
+  </w:footnote>
+  <w:footnote w:type="continuationSeparator" w:id="0">
+    <w:p>
+      <w:pPr>
+        <w:spacing w:after="0" w:line="240" w:lineRule="auto"/>
+      </w:pPr>
+      <w:r>
+        <w:continuationSeparator/>
+      </w:r>
+    </w:p>
+  </w:footnote>
+  <w:footnote w:id="1">
+    <w:p>
+      <w:pPr>
+        <w:pStyle w:val="Voetnoottekst"/>
+      </w:pPr>
+      <w:r>
+        <w:rPr>
+          <w:rStyle w:val="Voetnootmarkering"/>
+        </w:rPr>
+        <w:footnoteRef/>
+      </w:r>
+      <w:r>
+        <w:t xml:space="preserve"> </w:t>
+      </w:r>
+      <w:r>
+        <w:t xml:space="preserve">Het Ampersand-script van deze demo is opgenomen in de </w:t>
+      </w:r>
+      <w:proofErr w:type="spellStart"/>
+      <w:r>
+        <w:t>commit</w:t>
+      </w:r>
+      <w:proofErr w:type="spellEnd"/>
+      <w:r>
+        <w:t xml:space="preserve">  ampersand-demo@</w:t>
+      </w:r>
+      <w:r>
+        <w:t xml:space="preserve"> 8ed5c5c99bf7ab8c530a44b9aa4952da1d65e31d</w:t>
+      </w:r>
+      <w:r>
+        <w:t xml:space="preserve"> op </w:t>
+      </w:r>
+      <w:proofErr w:type="spellStart"/>
+      <w:r>
+        <w:t>Github</w:t>
+      </w:r>
+      <w:proofErr w:type="spellEnd"/>
+    </w:p>
+  </w:footnote>
+</w:footnotes>
+</file>
+
+<file path=word/numbering.xml><?xml version="1.0" encoding="utf-8"?>
+<w:numbering xmlns:wpc="http://schemas.microsoft.com/office/word/2010/wordprocessingCanvas" xmlns:mc="http://schemas.openxmlformats.org/markup-compatibility/2006" xmlns:o="urn:schemas-microsoft-com:office:office" xmlns:r="http://schemas.openxmlformats.org/officeDocument/2006/relationships" xmlns:m="http://schemas.openxmlformats.org/officeDocument/2006/math" xmlns:v="urn:schemas-microsoft-com:vml" xmlns:wp14="http://schemas.microsoft.com/office/word/2010/wordprocessingDrawing" xmlns:wp="http://schemas.openxmlformats.org/drawingml/2006/wordprocessingDrawing" xmlns:w10="urn:schemas-microsoft-com:office:word" xmlns:w="http://schemas.openxmlformats.org/wordprocessingml/2006/main" xmlns:w14="http://schemas.microsoft.com/office/word/2010/wordml" xmlns:wpg="http://schemas.microsoft.com/office/word/2010/wordprocessingGroup" xmlns:wpi="http://schemas.microsoft.com/office/word/2010/wordprocessingInk" xmlns:wne="http://schemas.microsoft.com/office/word/2006/wordml" xmlns:wps="http://schemas.microsoft.com/office/word/2010/wordprocessingShape" mc:Ignorable="w14 wp14">
+  <w:abstractNum w:abstractNumId="0">
+    <w:nsid w:val="5EBB6EA0"/>
+    <w:multiLevelType w:val="hybridMultilevel"/>
+    <w:tmpl w:val="9B688200"/>
+    <w:lvl w:ilvl="0" w:tplc="0413000F">
+      <w:start w:val="1"/>
+      <w:numFmt w:val="decimal"/>
+      <w:lvlText w:val="%1."/>
+      <w:lvlJc w:val="left"/>
+      <w:pPr>
+        <w:ind w:left="720" w:hanging="360"/>
+      </w:pPr>
+      <w:rPr>
+        <w:rFonts w:hint="default"/>
+      </w:rPr>
+    </w:lvl>
+    <w:lvl w:ilvl="1" w:tplc="04130019" w:tentative="1">
+      <w:start w:val="1"/>
+      <w:numFmt w:val="lowerLetter"/>
+      <w:lvlText w:val="%2."/>
+      <w:lvlJc w:val="left"/>
+      <w:pPr>
+        <w:ind w:left="1440" w:hanging="360"/>
+      </w:pPr>
+    </w:lvl>
+    <w:lvl w:ilvl="2" w:tplc="0413001B" w:tentative="1">
+      <w:start w:val="1"/>
+      <w:numFmt w:val="lowerRoman"/>
+      <w:lvlText w:val="%3."/>
+      <w:lvlJc w:val="right"/>
+      <w:pPr>
+        <w:ind w:left="2160" w:hanging="180"/>
+      </w:pPr>
+    </w:lvl>
+    <w:lvl w:ilvl="3" w:tplc="0413000F" w:tentative="1">
+      <w:start w:val="1"/>
+      <w:numFmt w:val="decimal"/>
+      <w:lvlText w:val="%4."/>
+      <w:lvlJc w:val="left"/>
+      <w:pPr>
+        <w:ind w:left="2880" w:hanging="360"/>
+      </w:pPr>
+    </w:lvl>
+    <w:lvl w:ilvl="4" w:tplc="04130019" w:tentative="1">
+      <w:start w:val="1"/>
+      <w:numFmt w:val="lowerLetter"/>
+      <w:lvlText w:val="%5."/>
+      <w:lvlJc w:val="left"/>
+      <w:pPr>
+        <w:ind w:left="3600" w:hanging="360"/>
+      </w:pPr>
+    </w:lvl>
+    <w:lvl w:ilvl="5" w:tplc="0413001B" w:tentative="1">
+      <w:start w:val="1"/>
+      <w:numFmt w:val="lowerRoman"/>
+      <w:lvlText w:val="%6."/>
+      <w:lvlJc w:val="right"/>
+      <w:pPr>
+        <w:ind w:left="4320" w:hanging="180"/>
+      </w:pPr>
+    </w:lvl>
+    <w:lvl w:ilvl="6" w:tplc="0413000F" w:tentative="1">
+      <w:start w:val="1"/>
+      <w:numFmt w:val="decimal"/>
+      <w:lvlText w:val="%7."/>
+      <w:lvlJc w:val="left"/>
+      <w:pPr>
+        <w:ind w:left="5040" w:hanging="360"/>
+      </w:pPr>
+    </w:lvl>
+    <w:lvl w:ilvl="7" w:tplc="04130019" w:tentative="1">
+      <w:start w:val="1"/>
+      <w:numFmt w:val="lowerLetter"/>
+      <w:lvlText w:val="%8."/>
+      <w:lvlJc w:val="left"/>
+      <w:pPr>
+        <w:ind w:left="5760" w:hanging="360"/>
+      </w:pPr>
+    </w:lvl>
+    <w:lvl w:ilvl="8" w:tplc="0413001B" w:tentative="1">
+      <w:start w:val="1"/>
+      <w:numFmt w:val="lowerRoman"/>
+      <w:lvlText w:val="%9."/>
+      <w:lvlJc w:val="right"/>
+      <w:pPr>
+        <w:ind w:left="6480" w:hanging="180"/>
+      </w:pPr>
+    </w:lvl>
+  </w:abstractNum>
+  <w:num w:numId="1">
+    <w:abstractNumId w:val="0"/>
+  </w:num>
+</w:numbering>
 </file>
 
 <file path=word/styles.xml><?xml version="1.0" encoding="utf-8"?>
@@ -770,6 +1056,56 @@
       <w:bCs/>
     </w:rPr>
   </w:style>
+  <w:style w:type="paragraph" w:styleId="Voetnoottekst">
+    <w:name w:val="footnote text"/>
+    <w:basedOn w:val="Standaard"/>
+    <w:link w:val="VoetnoottekstChar"/>
+    <w:uiPriority w:val="99"/>
+    <w:semiHidden/>
+    <w:unhideWhenUsed/>
+    <w:rsid w:val="00AF3471"/>
+    <w:pPr>
+      <w:spacing w:after="0" w:line="240" w:lineRule="auto"/>
+    </w:pPr>
+    <w:rPr>
+      <w:sz w:val="20"/>
+      <w:szCs w:val="20"/>
+    </w:rPr>
+  </w:style>
+  <w:style w:type="character" w:customStyle="1" w:styleId="VoetnoottekstChar">
+    <w:name w:val="Voetnoottekst Char"/>
+    <w:basedOn w:val="Standaardalinea-lettertype"/>
+    <w:link w:val="Voetnoottekst"/>
+    <w:uiPriority w:val="99"/>
+    <w:semiHidden/>
+    <w:rsid w:val="00AF3471"/>
+    <w:rPr>
+      <w:sz w:val="20"/>
+      <w:szCs w:val="20"/>
+    </w:rPr>
+  </w:style>
+  <w:style w:type="character" w:styleId="Voetnootmarkering">
+    <w:name w:val="footnote reference"/>
+    <w:basedOn w:val="Standaardalinea-lettertype"/>
+    <w:uiPriority w:val="99"/>
+    <w:semiHidden/>
+    <w:unhideWhenUsed/>
+    <w:rsid w:val="00AF3471"/>
+    <w:rPr>
+      <w:vertAlign w:val="superscript"/>
+    </w:rPr>
+  </w:style>
+  <w:style w:type="paragraph" w:styleId="Lijstalinea">
+    <w:name w:val="List Paragraph"/>
+    <w:basedOn w:val="Standaard"/>
+    <w:uiPriority w:val="34"/>
+    <w:qFormat/>
+    <w:rsid w:val="00AF3471"/>
+    <w:pPr>
+      <w:ind w:left="720"/>
+      <w:contextualSpacing/>
+    </w:pPr>
+  </w:style>
 </w:styles>
 </file>
 
@@ -970,6 +1306,56 @@
       <w:b/>
       <w:bCs/>
     </w:rPr>
+  </w:style>
+  <w:style w:type="paragraph" w:styleId="Voetnoottekst">
+    <w:name w:val="footnote text"/>
+    <w:basedOn w:val="Standaard"/>
+    <w:link w:val="VoetnoottekstChar"/>
+    <w:uiPriority w:val="99"/>
+    <w:semiHidden/>
+    <w:unhideWhenUsed/>
+    <w:rsid w:val="00AF3471"/>
+    <w:pPr>
+      <w:spacing w:after="0" w:line="240" w:lineRule="auto"/>
+    </w:pPr>
+    <w:rPr>
+      <w:sz w:val="20"/>
+      <w:szCs w:val="20"/>
+    </w:rPr>
+  </w:style>
+  <w:style w:type="character" w:customStyle="1" w:styleId="VoetnoottekstChar">
+    <w:name w:val="Voetnoottekst Char"/>
+    <w:basedOn w:val="Standaardalinea-lettertype"/>
+    <w:link w:val="Voetnoottekst"/>
+    <w:uiPriority w:val="99"/>
+    <w:semiHidden/>
+    <w:rsid w:val="00AF3471"/>
+    <w:rPr>
+      <w:sz w:val="20"/>
+      <w:szCs w:val="20"/>
+    </w:rPr>
+  </w:style>
+  <w:style w:type="character" w:styleId="Voetnootmarkering">
+    <w:name w:val="footnote reference"/>
+    <w:basedOn w:val="Standaardalinea-lettertype"/>
+    <w:uiPriority w:val="99"/>
+    <w:semiHidden/>
+    <w:unhideWhenUsed/>
+    <w:rsid w:val="00AF3471"/>
+    <w:rPr>
+      <w:vertAlign w:val="superscript"/>
+    </w:rPr>
+  </w:style>
+  <w:style w:type="paragraph" w:styleId="Lijstalinea">
+    <w:name w:val="List Paragraph"/>
+    <w:basedOn w:val="Standaard"/>
+    <w:uiPriority w:val="34"/>
+    <w:qFormat/>
+    <w:rsid w:val="00AF3471"/>
+    <w:pPr>
+      <w:ind w:left="720"/>
+      <w:contextualSpacing/>
+    </w:pPr>
   </w:style>
 </w:styles>
 </file>

</xml_diff>